<commit_message>
adding HW_3 and fix wet PDF
</commit_message>
<xml_diff>
--- a/Wet_1/WET_1_draft.docx
+++ b/Wet_1/WET_1_draft.docx
@@ -81,10 +81,10 @@
             <v:path o:extrusionok="f" gradientshapeok="t" o:connecttype="rect"/>
             <o:lock v:ext="edit" aspectratio="t"/>
           </v:shapetype>
-          <v:shape id="_x0000_i1025" type="#_x0000_t75" style="width:53pt;height:14.95pt" o:ole="">
+          <v:shape id="_x0000_i1025" type="#_x0000_t75" style="width:53pt;height:15pt" o:ole="">
             <v:imagedata r:id="rId5" o:title=""/>
           </v:shape>
-          <o:OLEObject Type="Embed" ProgID="Equation.DSMT4" ShapeID="_x0000_i1025" DrawAspect="Content" ObjectID="_1682845161" r:id="rId6"/>
+          <o:OLEObject Type="Embed" ProgID="Equation.DSMT4" ShapeID="_x0000_i1025" DrawAspect="Content" ObjectID="_1684398962" r:id="rId6"/>
         </w:object>
       </w:r>
       <w:r>
@@ -152,10 +152,10 @@
           <w:szCs w:val="24"/>
         </w:rPr>
         <w:object w:dxaOrig="2360" w:dyaOrig="1480" w14:anchorId="4C720472">
-          <v:shape id="_x0000_i1026" type="#_x0000_t75" style="width:118.2pt;height:74.05pt" o:ole="">
+          <v:shape id="_x0000_i1026" type="#_x0000_t75" style="width:118.1pt;height:74.3pt" o:ole="">
             <v:imagedata r:id="rId7" o:title=""/>
           </v:shape>
-          <o:OLEObject Type="Embed" ProgID="Equation.DSMT4" ShapeID="_x0000_i1026" DrawAspect="Content" ObjectID="_1682845162" r:id="rId8"/>
+          <o:OLEObject Type="Embed" ProgID="Equation.DSMT4" ShapeID="_x0000_i1026" DrawAspect="Content" ObjectID="_1684398963" r:id="rId8"/>
         </w:object>
       </w:r>
       <w:r>
@@ -184,10 +184,10 @@
           <w:szCs w:val="24"/>
         </w:rPr>
         <w:object w:dxaOrig="360" w:dyaOrig="300" w14:anchorId="7FCF1EA0">
-          <v:shape id="_x0000_i1027" type="#_x0000_t75" style="width:17.65pt;height:14.95pt" o:ole="">
+          <v:shape id="_x0000_i1027" type="#_x0000_t75" style="width:17.85pt;height:15pt" o:ole="">
             <v:imagedata r:id="rId9" o:title=""/>
           </v:shape>
-          <o:OLEObject Type="Embed" ProgID="Equation.DSMT4" ShapeID="_x0000_i1027" DrawAspect="Content" ObjectID="_1682845163" r:id="rId10"/>
+          <o:OLEObject Type="Embed" ProgID="Equation.DSMT4" ShapeID="_x0000_i1027" DrawAspect="Content" ObjectID="_1684398964" r:id="rId10"/>
         </w:object>
       </w:r>
       <w:r>
@@ -230,10 +230,10 @@
           <w:szCs w:val="24"/>
         </w:rPr>
         <w:object w:dxaOrig="139" w:dyaOrig="260" w14:anchorId="407DB62F">
-          <v:shape id="_x0000_i1028" type="#_x0000_t75" style="width:6.8pt;height:12.9pt" o:ole="">
+          <v:shape id="_x0000_i1028" type="#_x0000_t75" style="width:6.9pt;height:12.65pt" o:ole="">
             <v:imagedata r:id="rId11" o:title=""/>
           </v:shape>
-          <o:OLEObject Type="Embed" ProgID="Equation.DSMT4" ShapeID="_x0000_i1028" DrawAspect="Content" ObjectID="_1682845164" r:id="rId12"/>
+          <o:OLEObject Type="Embed" ProgID="Equation.DSMT4" ShapeID="_x0000_i1028" DrawAspect="Content" ObjectID="_1684398965" r:id="rId12"/>
         </w:object>
       </w:r>
       <w:r>
@@ -257,10 +257,10 @@
           <w:szCs w:val="24"/>
         </w:rPr>
         <w:object w:dxaOrig="200" w:dyaOrig="300" w14:anchorId="10EB59FB">
-          <v:shape id="_x0000_i1029" type="#_x0000_t75" style="width:10.2pt;height:14.95pt" o:ole="">
+          <v:shape id="_x0000_i1029" type="#_x0000_t75" style="width:10.35pt;height:15pt" o:ole="">
             <v:imagedata r:id="rId13" o:title=""/>
           </v:shape>
-          <o:OLEObject Type="Embed" ProgID="Equation.DSMT4" ShapeID="_x0000_i1029" DrawAspect="Content" ObjectID="_1682845165" r:id="rId14"/>
+          <o:OLEObject Type="Embed" ProgID="Equation.DSMT4" ShapeID="_x0000_i1029" DrawAspect="Content" ObjectID="_1684398966" r:id="rId14"/>
         </w:object>
       </w:r>
       <w:r>
@@ -301,10 +301,10 @@
           <w:szCs w:val="24"/>
         </w:rPr>
         <w:object w:dxaOrig="7060" w:dyaOrig="1920" w14:anchorId="3EE30CEC">
-          <v:shape id="_x0000_i1030" type="#_x0000_t75" style="width:353.2pt;height:96.45pt" o:ole="">
+          <v:shape id="_x0000_i1030" type="#_x0000_t75" style="width:353.1pt;height:96.75pt" o:ole="">
             <v:imagedata r:id="rId15" o:title=""/>
           </v:shape>
-          <o:OLEObject Type="Embed" ProgID="Equation.DSMT4" ShapeID="_x0000_i1030" DrawAspect="Content" ObjectID="_1682845166" r:id="rId16"/>
+          <o:OLEObject Type="Embed" ProgID="Equation.DSMT4" ShapeID="_x0000_i1030" DrawAspect="Content" ObjectID="_1684398967" r:id="rId16"/>
         </w:object>
       </w:r>
     </w:p>
@@ -344,10 +344,10 @@
           <w:szCs w:val="24"/>
         </w:rPr>
         <w:object w:dxaOrig="6660" w:dyaOrig="680" w14:anchorId="01E55F1E">
-          <v:shape id="_x0000_i1031" type="#_x0000_t75" style="width:332.85pt;height:33.95pt" o:ole="">
+          <v:shape id="_x0000_i1031" type="#_x0000_t75" style="width:332.95pt;height:34pt" o:ole="">
             <v:imagedata r:id="rId17" o:title=""/>
           </v:shape>
-          <o:OLEObject Type="Embed" ProgID="Equation.DSMT4" ShapeID="_x0000_i1031" DrawAspect="Content" ObjectID="_1682845167" r:id="rId18"/>
+          <o:OLEObject Type="Embed" ProgID="Equation.DSMT4" ShapeID="_x0000_i1031" DrawAspect="Content" ObjectID="_1684398968" r:id="rId18"/>
         </w:object>
       </w:r>
       <w:r>
@@ -396,10 +396,10 @@
           <w:szCs w:val="24"/>
         </w:rPr>
         <w:object w:dxaOrig="6039" w:dyaOrig="999" w14:anchorId="07BE636C">
-          <v:shape id="_x0000_i1032" type="#_x0000_t75" style="width:302.25pt;height:50.25pt" o:ole="">
+          <v:shape id="_x0000_i1032" type="#_x0000_t75" style="width:302.4pt;height:50.1pt" o:ole="">
             <v:imagedata r:id="rId19" o:title=""/>
           </v:shape>
-          <o:OLEObject Type="Embed" ProgID="Equation.DSMT4" ShapeID="_x0000_i1032" DrawAspect="Content" ObjectID="_1682845168" r:id="rId20"/>
+          <o:OLEObject Type="Embed" ProgID="Equation.DSMT4" ShapeID="_x0000_i1032" DrawAspect="Content" ObjectID="_1684398969" r:id="rId20"/>
         </w:object>
       </w:r>
       <w:r>
@@ -465,10 +465,10 @@
           <w:szCs w:val="24"/>
         </w:rPr>
         <w:object w:dxaOrig="11020" w:dyaOrig="3640" w14:anchorId="359656FB">
-          <v:shape id="_x0000_i1033" type="#_x0000_t75" style="width:462.55pt;height:152.85pt" o:ole="">
+          <v:shape id="_x0000_i1033" type="#_x0000_t75" style="width:462.55pt;height:152.65pt" o:ole="">
             <v:imagedata r:id="rId21" o:title=""/>
           </v:shape>
-          <o:OLEObject Type="Embed" ProgID="Equation.DSMT4" ShapeID="_x0000_i1033" DrawAspect="Content" ObjectID="_1682845169" r:id="rId22"/>
+          <o:OLEObject Type="Embed" ProgID="Equation.DSMT4" ShapeID="_x0000_i1033" DrawAspect="Content" ObjectID="_1684398970" r:id="rId22"/>
         </w:object>
       </w:r>
     </w:p>
@@ -507,10 +507,10 @@
           <w:szCs w:val="24"/>
         </w:rPr>
         <w:object w:dxaOrig="3500" w:dyaOrig="1520" w14:anchorId="0ACB435C">
-          <v:shape id="_x0000_i1034" type="#_x0000_t75" style="width:174.55pt;height:76.1pt" o:ole="">
+          <v:shape id="_x0000_i1034" type="#_x0000_t75" style="width:174.55pt;height:76.05pt" o:ole="">
             <v:imagedata r:id="rId23" o:title=""/>
           </v:shape>
-          <o:OLEObject Type="Embed" ProgID="Equation.DSMT4" ShapeID="_x0000_i1034" DrawAspect="Content" ObjectID="_1682845170" r:id="rId24"/>
+          <o:OLEObject Type="Embed" ProgID="Equation.DSMT4" ShapeID="_x0000_i1034" DrawAspect="Content" ObjectID="_1684398971" r:id="rId24"/>
         </w:object>
       </w:r>
     </w:p>
@@ -561,10 +561,10 @@
           <w:szCs w:val="24"/>
         </w:rPr>
         <w:object w:dxaOrig="600" w:dyaOrig="300" w14:anchorId="05DF544B">
-          <v:shape id="_x0000_i1035" type="#_x0000_t75" style="width:29.9pt;height:14.95pt" o:ole="">
+          <v:shape id="_x0000_i1035" type="#_x0000_t75" style="width:29.95pt;height:15pt" o:ole="">
             <v:imagedata r:id="rId25" o:title=""/>
           </v:shape>
-          <o:OLEObject Type="Embed" ProgID="Equation.DSMT4" ShapeID="_x0000_i1035" DrawAspect="Content" ObjectID="_1682845171" r:id="rId26"/>
+          <o:OLEObject Type="Embed" ProgID="Equation.DSMT4" ShapeID="_x0000_i1035" DrawAspect="Content" ObjectID="_1684398972" r:id="rId26"/>
         </w:object>
       </w:r>
       <w:r>
@@ -978,10 +978,10 @@
           <w:szCs w:val="24"/>
         </w:rPr>
         <w:object w:dxaOrig="5220" w:dyaOrig="620" w14:anchorId="2D71E8B9">
-          <v:shape id="_x0000_i1036" type="#_x0000_t75" style="width:213.95pt;height:25.15pt" o:ole="">
+          <v:shape id="_x0000_i1036" type="#_x0000_t75" style="width:214.25pt;height:25.35pt" o:ole="">
             <v:imagedata r:id="rId29" o:title=""/>
           </v:shape>
-          <o:OLEObject Type="Embed" ProgID="Equation.DSMT4" ShapeID="_x0000_i1036" DrawAspect="Content" ObjectID="_1682845172" r:id="rId30"/>
+          <o:OLEObject Type="Embed" ProgID="Equation.DSMT4" ShapeID="_x0000_i1036" DrawAspect="Content" ObjectID="_1684398973" r:id="rId30"/>
         </w:object>
       </w:r>
       <w:r>
@@ -1090,10 +1090,10 @@
           <w:szCs w:val="24"/>
         </w:rPr>
         <w:object w:dxaOrig="980" w:dyaOrig="660" w14:anchorId="1777FFC6">
-          <v:shape id="_x0000_i1037" type="#_x0000_t75" style="width:48.9pt;height:32.6pt" o:ole="">
+          <v:shape id="_x0000_i1037" type="#_x0000_t75" style="width:48.95pt;height:32.85pt" o:ole="">
             <v:imagedata r:id="rId31" o:title=""/>
           </v:shape>
-          <o:OLEObject Type="Embed" ProgID="Equation.DSMT4" ShapeID="_x0000_i1037" DrawAspect="Content" ObjectID="_1682845173" r:id="rId32"/>
+          <o:OLEObject Type="Embed" ProgID="Equation.DSMT4" ShapeID="_x0000_i1037" DrawAspect="Content" ObjectID="_1684398974" r:id="rId32"/>
         </w:object>
       </w:r>
       <w:r>
@@ -1253,10 +1253,10 @@
           <w:szCs w:val="24"/>
         </w:rPr>
         <w:object w:dxaOrig="960" w:dyaOrig="279" w14:anchorId="6C3370A7">
-          <v:shape id="_x0000_i1038" type="#_x0000_t75" style="width:47.55pt;height:14.25pt" o:ole="">
+          <v:shape id="_x0000_i1038" type="#_x0000_t75" style="width:47.8pt;height:14.4pt" o:ole="">
             <v:imagedata r:id="rId34" o:title=""/>
           </v:shape>
-          <o:OLEObject Type="Embed" ProgID="Equation.DSMT4" ShapeID="_x0000_i1038" DrawAspect="Content" ObjectID="_1682845174" r:id="rId35"/>
+          <o:OLEObject Type="Embed" ProgID="Equation.DSMT4" ShapeID="_x0000_i1038" DrawAspect="Content" ObjectID="_1684398975" r:id="rId35"/>
         </w:object>
       </w:r>
       <w:r>
@@ -1298,10 +1298,10 @@
           <w:szCs w:val="24"/>
         </w:rPr>
         <w:object w:dxaOrig="780" w:dyaOrig="680" w14:anchorId="2E0FAA54">
-          <v:shape id="_x0000_i1039" type="#_x0000_t75" style="width:39.4pt;height:33.95pt" o:ole="">
+          <v:shape id="_x0000_i1039" type="#_x0000_t75" style="width:39.15pt;height:34pt" o:ole="">
             <v:imagedata r:id="rId36" o:title=""/>
           </v:shape>
-          <o:OLEObject Type="Embed" ProgID="Equation.DSMT4" ShapeID="_x0000_i1039" DrawAspect="Content" ObjectID="_1682845175" r:id="rId37"/>
+          <o:OLEObject Type="Embed" ProgID="Equation.DSMT4" ShapeID="_x0000_i1039" DrawAspect="Content" ObjectID="_1684398976" r:id="rId37"/>
         </w:object>
       </w:r>
       <w:r>
@@ -1461,10 +1461,10 @@
           <w:szCs w:val="24"/>
         </w:rPr>
         <w:object w:dxaOrig="499" w:dyaOrig="320" w14:anchorId="51378062">
-          <v:shape id="_x0000_i1040" type="#_x0000_t75" style="width:25.15pt;height:15.6pt" o:ole="">
+          <v:shape id="_x0000_i1040" type="#_x0000_t75" style="width:25.35pt;height:15.55pt" o:ole="">
             <v:imagedata r:id="rId38" o:title=""/>
           </v:shape>
-          <o:OLEObject Type="Embed" ProgID="Equation.DSMT4" ShapeID="_x0000_i1040" DrawAspect="Content" ObjectID="_1682845176" r:id="rId39"/>
+          <o:OLEObject Type="Embed" ProgID="Equation.DSMT4" ShapeID="_x0000_i1040" DrawAspect="Content" ObjectID="_1684398977" r:id="rId39"/>
         </w:object>
       </w:r>
       <w:r>
@@ -1484,10 +1484,10 @@
           <w:szCs w:val="24"/>
         </w:rPr>
         <w:object w:dxaOrig="1680" w:dyaOrig="760" w14:anchorId="7C05869D">
-          <v:shape id="_x0000_i1041" type="#_x0000_t75" style="width:84.25pt;height:38.05pt" o:ole="">
+          <v:shape id="_x0000_i1041" type="#_x0000_t75" style="width:84.1pt;height:38pt" o:ole="">
             <v:imagedata r:id="rId40" o:title=""/>
           </v:shape>
-          <o:OLEObject Type="Embed" ProgID="Equation.DSMT4" ShapeID="_x0000_i1041" DrawAspect="Content" ObjectID="_1682845177" r:id="rId41"/>
+          <o:OLEObject Type="Embed" ProgID="Equation.DSMT4" ShapeID="_x0000_i1041" DrawAspect="Content" ObjectID="_1684398978" r:id="rId41"/>
         </w:object>
       </w:r>
       <w:r>
@@ -1539,10 +1539,10 @@
           <w:szCs w:val="24"/>
         </w:rPr>
         <w:object w:dxaOrig="499" w:dyaOrig="320" w14:anchorId="3FE5AD48">
-          <v:shape id="_x0000_i1042" type="#_x0000_t75" style="width:25.15pt;height:15.6pt" o:ole="">
+          <v:shape id="_x0000_i1042" type="#_x0000_t75" style="width:25.35pt;height:15.55pt" o:ole="">
             <v:imagedata r:id="rId38" o:title=""/>
           </v:shape>
-          <o:OLEObject Type="Embed" ProgID="Equation.DSMT4" ShapeID="_x0000_i1042" DrawAspect="Content" ObjectID="_1682845178" r:id="rId42"/>
+          <o:OLEObject Type="Embed" ProgID="Equation.DSMT4" ShapeID="_x0000_i1042" DrawAspect="Content" ObjectID="_1684398979" r:id="rId42"/>
         </w:object>
       </w:r>
       <w:r>
@@ -1620,10 +1620,10 @@
           <w:szCs w:val="24"/>
         </w:rPr>
         <w:object w:dxaOrig="1680" w:dyaOrig="760" w14:anchorId="25BA9E10">
-          <v:shape id="_x0000_i1043" type="#_x0000_t75" style="width:84.25pt;height:38.05pt" o:ole="">
+          <v:shape id="_x0000_i1043" type="#_x0000_t75" style="width:84.1pt;height:38pt" o:ole="">
             <v:imagedata r:id="rId40" o:title=""/>
           </v:shape>
-          <o:OLEObject Type="Embed" ProgID="Equation.DSMT4" ShapeID="_x0000_i1043" DrawAspect="Content" ObjectID="_1682845179" r:id="rId43"/>
+          <o:OLEObject Type="Embed" ProgID="Equation.DSMT4" ShapeID="_x0000_i1043" DrawAspect="Content" ObjectID="_1684398980" r:id="rId43"/>
         </w:object>
       </w:r>
       <w:r>
@@ -1667,10 +1667,10 @@
           <w:szCs w:val="24"/>
         </w:rPr>
         <w:object w:dxaOrig="11439" w:dyaOrig="2400" w14:anchorId="20854857">
-          <v:shape id="_x0000_i1066" type="#_x0000_t75" style="width:468.7pt;height:97.8pt" o:ole="">
+          <v:shape id="_x0000_i1044" type="#_x0000_t75" style="width:468.3pt;height:97.9pt" o:ole="">
             <v:imagedata r:id="rId44" o:title=""/>
           </v:shape>
-          <o:OLEObject Type="Embed" ProgID="Equation.DSMT4" ShapeID="_x0000_i1066" DrawAspect="Content" ObjectID="_1682845180" r:id="rId45"/>
+          <o:OLEObject Type="Embed" ProgID="Equation.DSMT4" ShapeID="_x0000_i1044" DrawAspect="Content" ObjectID="_1684398981" r:id="rId45"/>
         </w:object>
       </w:r>
     </w:p>
@@ -1703,10 +1703,10 @@
           <w:szCs w:val="24"/>
         </w:rPr>
         <w:object w:dxaOrig="1680" w:dyaOrig="760" w14:anchorId="1BB2E3B7">
-          <v:shape id="_x0000_i1045" type="#_x0000_t75" style="width:84.25pt;height:38.05pt" o:ole="">
+          <v:shape id="_x0000_i1045" type="#_x0000_t75" style="width:84.1pt;height:38pt" o:ole="">
             <v:imagedata r:id="rId40" o:title=""/>
           </v:shape>
-          <o:OLEObject Type="Embed" ProgID="Equation.DSMT4" ShapeID="_x0000_i1045" DrawAspect="Content" ObjectID="_1682845181" r:id="rId46"/>
+          <o:OLEObject Type="Embed" ProgID="Equation.DSMT4" ShapeID="_x0000_i1045" DrawAspect="Content" ObjectID="_1684398982" r:id="rId46"/>
         </w:object>
       </w:r>
       <w:r>
@@ -1726,10 +1726,10 @@
           <w:szCs w:val="24"/>
         </w:rPr>
         <w:object w:dxaOrig="580" w:dyaOrig="279" w14:anchorId="1F919066">
-          <v:shape id="_x0000_i1046" type="#_x0000_t75" style="width:29.2pt;height:14.25pt" o:ole="">
+          <v:shape id="_x0000_i1046" type="#_x0000_t75" style="width:29.4pt;height:14.4pt" o:ole="">
             <v:imagedata r:id="rId47" o:title=""/>
           </v:shape>
-          <o:OLEObject Type="Embed" ProgID="Equation.DSMT4" ShapeID="_x0000_i1046" DrawAspect="Content" ObjectID="_1682845182" r:id="rId48"/>
+          <o:OLEObject Type="Embed" ProgID="Equation.DSMT4" ShapeID="_x0000_i1046" DrawAspect="Content" ObjectID="_1684398983" r:id="rId48"/>
         </w:object>
       </w:r>
       <w:r>
@@ -1780,10 +1780,10 @@
           <w:szCs w:val="24"/>
         </w:rPr>
         <w:object w:dxaOrig="4400" w:dyaOrig="760" w14:anchorId="1C69601C">
-          <v:shape id="_x0000_i1047" type="#_x0000_t75" style="width:220.1pt;height:38.05pt" o:ole="">
+          <v:shape id="_x0000_i1047" type="#_x0000_t75" style="width:220.05pt;height:38pt" o:ole="">
             <v:imagedata r:id="rId49" o:title=""/>
           </v:shape>
-          <o:OLEObject Type="Embed" ProgID="Equation.DSMT4" ShapeID="_x0000_i1047" DrawAspect="Content" ObjectID="_1682845183" r:id="rId50"/>
+          <o:OLEObject Type="Embed" ProgID="Equation.DSMT4" ShapeID="_x0000_i1047" DrawAspect="Content" ObjectID="_1684398984" r:id="rId50"/>
         </w:object>
       </w:r>
     </w:p>
@@ -1796,6 +1796,7 @@
           <w:sz w:val="24"/>
           <w:szCs w:val="24"/>
           <w:rtl/>
+          <w:lang w:val="en-US"/>
         </w:rPr>
       </w:pPr>
       <w:r>
@@ -1824,10 +1825,10 @@
           <w:szCs w:val="24"/>
         </w:rPr>
         <w:object w:dxaOrig="220" w:dyaOrig="260" w14:anchorId="2AAA87EC">
-          <v:shape id="_x0000_i1048" type="#_x0000_t75" style="width:10.85pt;height:12.9pt" o:ole="">
+          <v:shape id="_x0000_i1048" type="#_x0000_t75" style="width:10.95pt;height:12.65pt" o:ole="">
             <v:imagedata r:id="rId51" o:title=""/>
           </v:shape>
-          <o:OLEObject Type="Embed" ProgID="Equation.DSMT4" ShapeID="_x0000_i1048" DrawAspect="Content" ObjectID="_1682845184" r:id="rId52"/>
+          <o:OLEObject Type="Embed" ProgID="Equation.DSMT4" ShapeID="_x0000_i1048" DrawAspect="Content" ObjectID="_1684398985" r:id="rId52"/>
         </w:object>
       </w:r>
       <w:r>
@@ -1847,10 +1848,10 @@
           <w:szCs w:val="24"/>
         </w:rPr>
         <w:object w:dxaOrig="620" w:dyaOrig="660" w14:anchorId="313F15F0">
-          <v:shape id="_x0000_i1049" type="#_x0000_t75" style="width:30.55pt;height:32.6pt" o:ole="">
+          <v:shape id="_x0000_i1049" type="#_x0000_t75" style="width:30.55pt;height:32.85pt" o:ole="">
             <v:imagedata r:id="rId53" o:title=""/>
           </v:shape>
-          <o:OLEObject Type="Embed" ProgID="Equation.DSMT4" ShapeID="_x0000_i1049" DrawAspect="Content" ObjectID="_1682845185" r:id="rId54"/>
+          <o:OLEObject Type="Embed" ProgID="Equation.DSMT4" ShapeID="_x0000_i1049" DrawAspect="Content" ObjectID="_1684398986" r:id="rId54"/>
         </w:object>
       </w:r>
       <w:r>
@@ -1864,7 +1865,7 @@
       </w:r>
       <w:r>
         <w:rPr>
-          <w:rFonts w:cstheme="minorHAnsi" w:hint="cs"/>
+          <w:rFonts w:cstheme="minorHAnsi"/>
           <w:sz w:val="24"/>
           <w:szCs w:val="24"/>
           <w:rtl/>
@@ -1879,10 +1880,10 @@
           <w:szCs w:val="24"/>
         </w:rPr>
         <w:object w:dxaOrig="279" w:dyaOrig="300" w14:anchorId="0E1D3C5B">
-          <v:shape id="_x0000_i1085" type="#_x0000_t75" style="width:13.6pt;height:14.95pt" o:ole="">
+          <v:shape id="_x0000_i1050" type="#_x0000_t75" style="width:13.8pt;height:15pt" o:ole="">
             <v:imagedata r:id="rId55" o:title=""/>
           </v:shape>
-          <o:OLEObject Type="Embed" ProgID="Equation.DSMT4" ShapeID="_x0000_i1085" DrawAspect="Content" ObjectID="_1682845186" r:id="rId56"/>
+          <o:OLEObject Type="Embed" ProgID="Equation.DSMT4" ShapeID="_x0000_i1050" DrawAspect="Content" ObjectID="_1684398987" r:id="rId56"/>
         </w:object>
       </w:r>
       <w:r>
@@ -1902,10 +1903,10 @@
           <w:szCs w:val="24"/>
         </w:rPr>
         <w:object w:dxaOrig="1380" w:dyaOrig="660" w14:anchorId="3EC252DA">
-          <v:shape id="_x0000_i1050" type="#_x0000_t75" style="width:69.3pt;height:32.6pt" o:ole="">
+          <v:shape id="_x0000_i1051" type="#_x0000_t75" style="width:69.1pt;height:32.85pt" o:ole="">
             <v:imagedata r:id="rId57" o:title=""/>
           </v:shape>
-          <o:OLEObject Type="Embed" ProgID="Equation.DSMT4" ShapeID="_x0000_i1050" DrawAspect="Content" ObjectID="_1682845187" r:id="rId58"/>
+          <o:OLEObject Type="Embed" ProgID="Equation.DSMT4" ShapeID="_x0000_i1051" DrawAspect="Content" ObjectID="_1684398988" r:id="rId58"/>
         </w:object>
       </w:r>
       <w:r>
@@ -1915,7 +1916,39 @@
           <w:szCs w:val="24"/>
           <w:rtl/>
         </w:rPr>
-        <w:t xml:space="preserve"> והוא גם מקסימלי עבור מטריצה זו אחרת זו סתירה שהוא מקסימלי עבור המטריצה </w:t>
+        <w:t xml:space="preserve"> והוא גם מקסימלי עבור מטריצה זו אחרת זו סתירה </w:t>
+      </w:r>
+      <w:r>
+        <w:rPr>
+          <w:rFonts w:cstheme="minorHAnsi" w:hint="cs"/>
+          <w:sz w:val="24"/>
+          <w:szCs w:val="24"/>
+          <w:rtl/>
+        </w:rPr>
+        <w:t>ש-</w:t>
+      </w:r>
+      <w:r>
+        <w:rPr>
+          <w:rFonts w:cstheme="minorHAnsi"/>
+          <w:position w:val="-4"/>
+          <w:sz w:val="24"/>
+          <w:szCs w:val="24"/>
+        </w:rPr>
+        <w:object w:dxaOrig="220" w:dyaOrig="260" w14:anchorId="32D3E7F5">
+          <v:shape id="_x0000_i1090" type="#_x0000_t75" style="width:10.95pt;height:12.65pt" o:ole="">
+            <v:imagedata r:id="rId51" o:title=""/>
+          </v:shape>
+          <o:OLEObject Type="Embed" ProgID="Equation.DSMT4" ShapeID="_x0000_i1090" DrawAspect="Content" ObjectID="_1684398989" r:id="rId59"/>
+        </w:object>
+      </w:r>
+      <w:r>
+        <w:rPr>
+          <w:rFonts w:cstheme="minorHAnsi"/>
+          <w:sz w:val="24"/>
+          <w:szCs w:val="24"/>
+          <w:rtl/>
+        </w:rPr>
+        <w:t xml:space="preserve">מקסימלי עבור המטריצה </w:t>
       </w:r>
       <w:r>
         <w:rPr>
@@ -1925,20 +1958,318 @@
           <w:szCs w:val="24"/>
         </w:rPr>
         <w:object w:dxaOrig="620" w:dyaOrig="660" w14:anchorId="2C1CEACE">
-          <v:shape id="_x0000_i1051" type="#_x0000_t75" style="width:30.55pt;height:32.6pt" o:ole="">
-            <v:imagedata r:id="rId59" o:title=""/>
+          <v:shape id="_x0000_i1052" type="#_x0000_t75" style="width:30.55pt;height:32.85pt" o:ole="">
+            <v:imagedata r:id="rId60" o:title=""/>
           </v:shape>
-          <o:OLEObject Type="Embed" ProgID="Equation.DSMT4" ShapeID="_x0000_i1051" DrawAspect="Content" ObjectID="_1682845188" r:id="rId60"/>
+          <o:OLEObject Type="Embed" ProgID="Equation.DSMT4" ShapeID="_x0000_i1052" DrawAspect="Content" ObjectID="_1684398990" r:id="rId61"/>
         </w:object>
       </w:r>
       <w:r>
         <w:rPr>
-          <w:rFonts w:cstheme="minorHAnsi" w:hint="cs"/>
-          <w:sz w:val="24"/>
-          <w:szCs w:val="24"/>
-          <w:rtl/>
-        </w:rPr>
-        <w:t xml:space="preserve">. </w:t>
+          <w:rFonts w:cstheme="minorHAnsi"/>
+          <w:sz w:val="24"/>
+          <w:szCs w:val="24"/>
+          <w:rtl/>
+        </w:rPr>
+        <w:t>.</w:t>
+      </w:r>
+      <w:r>
+        <w:rPr>
+          <w:rFonts w:cstheme="minorHAnsi"/>
+          <w:sz w:val="24"/>
+          <w:szCs w:val="24"/>
+          <w:rtl/>
+        </w:rPr>
+        <w:t xml:space="preserve"> </w:t>
+      </w:r>
+      <w:r>
+        <w:rPr>
+          <w:rFonts w:cstheme="minorHAnsi"/>
+          <w:sz w:val="24"/>
+          <w:szCs w:val="24"/>
+          <w:rtl/>
+        </w:rPr>
+        <w:br/>
+      </w:r>
+      <w:r>
+        <w:rPr>
+          <w:rFonts w:cstheme="minorHAnsi" w:hint="cs"/>
+          <w:sz w:val="24"/>
+          <w:szCs w:val="24"/>
+          <w:rtl/>
+        </w:rPr>
+        <w:t>(</w:t>
+      </w:r>
+      <w:r>
+        <w:rPr>
+          <w:rFonts w:cstheme="minorHAnsi"/>
+          <w:sz w:val="24"/>
+          <w:szCs w:val="24"/>
+          <w:rtl/>
+        </w:rPr>
+        <w:t xml:space="preserve">מכיוון שהדרגה של </w:t>
+      </w:r>
+      <w:r>
+        <w:rPr>
+          <w:rFonts w:cstheme="minorHAnsi"/>
+          <w:position w:val="-4"/>
+          <w:sz w:val="24"/>
+          <w:szCs w:val="24"/>
+        </w:rPr>
+        <w:object w:dxaOrig="279" w:dyaOrig="260" w14:anchorId="2D6E1A2F">
+          <v:shape id="_x0000_i1063" type="#_x0000_t75" style="width:13.8pt;height:13.25pt" o:ole="">
+            <v:imagedata r:id="rId62" o:title=""/>
+          </v:shape>
+          <o:OLEObject Type="Embed" ProgID="Equation.DSMT4" ShapeID="_x0000_i1063" DrawAspect="Content" ObjectID="_1684398991" r:id="rId63"/>
+        </w:object>
+      </w:r>
+      <w:r>
+        <w:rPr>
+          <w:rFonts w:cstheme="minorHAnsi"/>
+          <w:sz w:val="24"/>
+          <w:szCs w:val="24"/>
+          <w:rtl/>
+        </w:rPr>
+        <w:t xml:space="preserve">מלאה הרי שהדטרמיננטה שלה שונה מאפס ולכן המטריצה </w:t>
+      </w:r>
+      <w:r>
+        <w:rPr>
+          <w:rFonts w:cstheme="minorHAnsi"/>
+          <w:position w:val="-24"/>
+          <w:sz w:val="24"/>
+          <w:szCs w:val="24"/>
+        </w:rPr>
+        <w:object w:dxaOrig="620" w:dyaOrig="660" w14:anchorId="6788A7D8">
+          <v:shape id="_x0000_i1066" type="#_x0000_t75" style="width:30.55pt;height:32.85pt" o:ole="">
+            <v:imagedata r:id="rId60" o:title=""/>
+          </v:shape>
+          <o:OLEObject Type="Embed" ProgID="Equation.DSMT4" ShapeID="_x0000_i1066" DrawAspect="Content" ObjectID="_1684398992" r:id="rId64"/>
+        </w:object>
+      </w:r>
+      <w:r>
+        <w:rPr>
+          <w:rFonts w:cstheme="minorHAnsi"/>
+          <w:sz w:val="24"/>
+          <w:szCs w:val="24"/>
+          <w:rtl/>
+        </w:rPr>
+        <w:t xml:space="preserve">היא </w:t>
+      </w:r>
+      <w:r>
+        <w:rPr>
+          <w:rFonts w:cstheme="minorHAnsi" w:hint="cs"/>
+          <w:sz w:val="24"/>
+          <w:szCs w:val="24"/>
+          <w:rtl/>
+        </w:rPr>
+        <w:t xml:space="preserve">מוגדרת </w:t>
+      </w:r>
+      <w:r>
+        <w:rPr>
+          <w:rFonts w:cstheme="minorHAnsi"/>
+          <w:sz w:val="24"/>
+          <w:szCs w:val="24"/>
+          <w:rtl/>
+        </w:rPr>
+        <w:t xml:space="preserve">חיובית ממש ולכן יש לה </w:t>
+      </w:r>
+      <w:r>
+        <w:rPr>
+          <w:rFonts w:cstheme="minorHAnsi"/>
+          <w:sz w:val="24"/>
+          <w:szCs w:val="24"/>
+          <w:lang w:val="en-US"/>
+        </w:rPr>
+        <w:t>n+1</w:t>
+      </w:r>
+      <w:r>
+        <w:rPr>
+          <w:rFonts w:cstheme="minorHAnsi"/>
+          <w:sz w:val="24"/>
+          <w:szCs w:val="24"/>
+          <w:rtl/>
+          <w:lang w:val="en-US"/>
+        </w:rPr>
+        <w:t xml:space="preserve"> ערכים עצמים שונים, </w:t>
+      </w:r>
+      <w:r>
+        <w:rPr>
+          <w:rFonts w:cstheme="minorHAnsi"/>
+          <w:sz w:val="24"/>
+          <w:szCs w:val="24"/>
+          <w:rtl/>
+          <w:lang w:val="en-US"/>
+        </w:rPr>
+        <w:t>כי ניתנת ללכסון</w:t>
+      </w:r>
+      <w:r>
+        <w:rPr>
+          <w:rFonts w:cstheme="minorHAnsi"/>
+          <w:sz w:val="24"/>
+          <w:szCs w:val="24"/>
+          <w:rtl/>
+          <w:lang w:val="en-US"/>
+        </w:rPr>
+        <w:t xml:space="preserve">, וכל ערך עצמי </w:t>
+      </w:r>
+      <w:r>
+        <w:rPr>
+          <w:rFonts w:cstheme="minorHAnsi"/>
+          <w:sz w:val="24"/>
+          <w:szCs w:val="24"/>
+          <w:rtl/>
+        </w:rPr>
+        <w:t xml:space="preserve">שלה </w:t>
+      </w:r>
+      <w:r>
+        <w:rPr>
+          <w:rFonts w:cstheme="minorHAnsi" w:hint="cs"/>
+          <w:sz w:val="24"/>
+          <w:szCs w:val="24"/>
+          <w:rtl/>
+        </w:rPr>
+        <w:t>חיובי ו</w:t>
+      </w:r>
+      <w:r>
+        <w:rPr>
+          <w:rFonts w:cstheme="minorHAnsi"/>
+          <w:sz w:val="24"/>
+          <w:szCs w:val="24"/>
+          <w:rtl/>
+        </w:rPr>
+        <w:t xml:space="preserve">אם נעלה אותו בריבוע הוא גם ערך עצמי של </w:t>
+      </w:r>
+      <w:r>
+        <w:rPr>
+          <w:rFonts w:cstheme="minorHAnsi"/>
+          <w:position w:val="-24"/>
+          <w:sz w:val="24"/>
+          <w:szCs w:val="24"/>
+        </w:rPr>
+        <w:object w:dxaOrig="1380" w:dyaOrig="660" w14:anchorId="753E258F">
+          <v:shape id="_x0000_i1067" type="#_x0000_t75" style="width:69.1pt;height:32.85pt" o:ole="">
+            <v:imagedata r:id="rId57" o:title=""/>
+          </v:shape>
+          <o:OLEObject Type="Embed" ProgID="Equation.DSMT4" ShapeID="_x0000_i1067" DrawAspect="Content" ObjectID="_1684398993" r:id="rId65"/>
+        </w:object>
+      </w:r>
+      <w:r>
+        <w:rPr>
+          <w:rFonts w:cstheme="minorHAnsi" w:hint="cs"/>
+          <w:sz w:val="24"/>
+          <w:szCs w:val="24"/>
+          <w:rtl/>
+        </w:rPr>
+        <w:t xml:space="preserve"> </w:t>
+      </w:r>
+      <w:r>
+        <w:rPr>
+          <w:rFonts w:cstheme="minorHAnsi"/>
+          <w:sz w:val="24"/>
+          <w:szCs w:val="24"/>
+          <w:rtl/>
+        </w:rPr>
+        <w:t xml:space="preserve">ולכן הערך העצמי </w:t>
+      </w:r>
+      <w:r>
+        <w:rPr>
+          <w:rFonts w:cstheme="minorHAnsi" w:hint="cs"/>
+          <w:sz w:val="24"/>
+          <w:szCs w:val="24"/>
+          <w:rtl/>
+        </w:rPr>
+        <w:t>המקסימל</w:t>
+      </w:r>
+      <w:r>
+        <w:rPr>
+          <w:rFonts w:cstheme="minorHAnsi" w:hint="eastAsia"/>
+          <w:sz w:val="24"/>
+          <w:szCs w:val="24"/>
+          <w:rtl/>
+        </w:rPr>
+        <w:t>י</w:t>
+      </w:r>
+      <w:r>
+        <w:rPr>
+          <w:rFonts w:cstheme="minorHAnsi"/>
+          <w:sz w:val="24"/>
+          <w:szCs w:val="24"/>
+          <w:rtl/>
+        </w:rPr>
+        <w:t xml:space="preserve"> של </w:t>
+      </w:r>
+      <w:r>
+        <w:rPr>
+          <w:rFonts w:cstheme="minorHAnsi"/>
+          <w:position w:val="-24"/>
+          <w:sz w:val="24"/>
+          <w:szCs w:val="24"/>
+        </w:rPr>
+        <w:object w:dxaOrig="620" w:dyaOrig="660" w14:anchorId="52833B74">
+          <v:shape id="_x0000_i1068" type="#_x0000_t75" style="width:30.55pt;height:32.85pt" o:ole="">
+            <v:imagedata r:id="rId53" o:title=""/>
+          </v:shape>
+          <o:OLEObject Type="Embed" ProgID="Equation.DSMT4" ShapeID="_x0000_i1068" DrawAspect="Content" ObjectID="_1684398994" r:id="rId66"/>
+        </w:object>
+      </w:r>
+      <w:r>
+        <w:rPr>
+          <w:rFonts w:cstheme="minorHAnsi"/>
+          <w:sz w:val="24"/>
+          <w:szCs w:val="24"/>
+          <w:rtl/>
+        </w:rPr>
+        <w:t xml:space="preserve"> אם נעלה אותו בריבוע הוא </w:t>
+      </w:r>
+      <w:r>
+        <w:rPr>
+          <w:rFonts w:cstheme="minorHAnsi" w:hint="cs"/>
+          <w:sz w:val="24"/>
+          <w:szCs w:val="24"/>
+          <w:rtl/>
+        </w:rPr>
+        <w:t>המקסימל</w:t>
+      </w:r>
+      <w:r>
+        <w:rPr>
+          <w:rFonts w:cstheme="minorHAnsi" w:hint="eastAsia"/>
+          <w:sz w:val="24"/>
+          <w:szCs w:val="24"/>
+          <w:rtl/>
+        </w:rPr>
+        <w:t>י</w:t>
+      </w:r>
+      <w:r>
+        <w:rPr>
+          <w:rFonts w:cstheme="minorHAnsi"/>
+          <w:sz w:val="24"/>
+          <w:szCs w:val="24"/>
+          <w:rtl/>
+        </w:rPr>
+        <w:t xml:space="preserve"> של </w:t>
+      </w:r>
+      <w:r>
+        <w:rPr>
+          <w:rFonts w:cstheme="minorHAnsi"/>
+          <w:position w:val="-24"/>
+          <w:sz w:val="24"/>
+          <w:szCs w:val="24"/>
+        </w:rPr>
+        <w:object w:dxaOrig="1380" w:dyaOrig="660" w14:anchorId="3819A6E3">
+          <v:shape id="_x0000_i1069" type="#_x0000_t75" style="width:69.1pt;height:32.85pt" o:ole="">
+            <v:imagedata r:id="rId57" o:title=""/>
+          </v:shape>
+          <o:OLEObject Type="Embed" ProgID="Equation.DSMT4" ShapeID="_x0000_i1069" DrawAspect="Content" ObjectID="_1684398995" r:id="rId67"/>
+        </w:object>
+      </w:r>
+      <w:r>
+        <w:rPr>
+          <w:rFonts w:cstheme="minorHAnsi"/>
+          <w:sz w:val="24"/>
+          <w:szCs w:val="24"/>
+          <w:rtl/>
+        </w:rPr>
+        <w:t>.</w:t>
       </w:r>
     </w:p>
     <w:p>
@@ -1980,10 +2311,10 @@
           <w:szCs w:val="24"/>
         </w:rPr>
         <w:object w:dxaOrig="3480" w:dyaOrig="1300" w14:anchorId="26A34B55">
-          <v:shape id="_x0000_i1052" type="#_x0000_t75" style="width:152.85pt;height:57.05pt" o:ole="">
-            <v:imagedata r:id="rId61" o:title=""/>
+          <v:shape id="_x0000_i1053" type="#_x0000_t75" style="width:152.65pt;height:57pt" o:ole="">
+            <v:imagedata r:id="rId68" o:title=""/>
           </v:shape>
-          <o:OLEObject Type="Embed" ProgID="Equation.DSMT4" ShapeID="_x0000_i1052" DrawAspect="Content" ObjectID="_1682845189" r:id="rId62"/>
+          <o:OLEObject Type="Embed" ProgID="Equation.DSMT4" ShapeID="_x0000_i1053" DrawAspect="Content" ObjectID="_1684398996" r:id="rId69"/>
         </w:object>
       </w:r>
       <w:r>
@@ -2034,17 +2365,17 @@
           <w:szCs w:val="24"/>
           <w:rtl/>
         </w:rPr>
-        <w:t xml:space="preserve"> ל</w:t>
+        <w:t xml:space="preserve"> </w:t>
       </w:r>
       <w:proofErr w:type="spellStart"/>
       <w:r>
         <w:rPr>
-          <w:rFonts w:cstheme="minorHAnsi"/>
-          <w:sz w:val="24"/>
-          <w:szCs w:val="24"/>
-          <w:rtl/>
-        </w:rPr>
-        <w:t>פישצי</w:t>
+          <w:rFonts w:cstheme="minorHAnsi" w:hint="cs"/>
+          <w:sz w:val="24"/>
+          <w:szCs w:val="24"/>
+          <w:rtl/>
+        </w:rPr>
+        <w:t>ליפשצי</w:t>
       </w:r>
       <w:proofErr w:type="spellEnd"/>
       <w:r>
@@ -2064,10 +2395,10 @@
           <w:szCs w:val="24"/>
         </w:rPr>
         <w:object w:dxaOrig="220" w:dyaOrig="260" w14:anchorId="3ABD7BF8">
-          <v:shape id="_x0000_i1053" type="#_x0000_t75" style="width:10.85pt;height:12.9pt" o:ole="">
+          <v:shape id="_x0000_i1054" type="#_x0000_t75" style="width:10.95pt;height:12.65pt" o:ole="">
             <v:imagedata r:id="rId51" o:title=""/>
           </v:shape>
-          <o:OLEObject Type="Embed" ProgID="Equation.DSMT4" ShapeID="_x0000_i1053" DrawAspect="Content" ObjectID="_1682845190" r:id="rId63"/>
+          <o:OLEObject Type="Embed" ProgID="Equation.DSMT4" ShapeID="_x0000_i1054" DrawAspect="Content" ObjectID="_1684398997" r:id="rId70"/>
         </w:object>
       </w:r>
       <w:r>
@@ -2087,10 +2418,10 @@
           <w:szCs w:val="24"/>
         </w:rPr>
         <w:object w:dxaOrig="220" w:dyaOrig="260" w14:anchorId="661347B8">
-          <v:shape id="_x0000_i1054" type="#_x0000_t75" style="width:10.85pt;height:12.9pt" o:ole="">
+          <v:shape id="_x0000_i1055" type="#_x0000_t75" style="width:10.95pt;height:12.65pt" o:ole="">
             <v:imagedata r:id="rId51" o:title=""/>
           </v:shape>
-          <o:OLEObject Type="Embed" ProgID="Equation.DSMT4" ShapeID="_x0000_i1054" DrawAspect="Content" ObjectID="_1682845191" r:id="rId64"/>
+          <o:OLEObject Type="Embed" ProgID="Equation.DSMT4" ShapeID="_x0000_i1055" DrawAspect="Content" ObjectID="_1684398998" r:id="rId71"/>
         </w:object>
       </w:r>
       <w:r>
@@ -2208,7 +2539,7 @@
                     <pic:cNvPicPr/>
                   </pic:nvPicPr>
                   <pic:blipFill>
-                    <a:blip r:embed="rId65">
+                    <a:blip r:embed="rId72">
                       <a:extLst>
                         <a:ext uri="{28A0092B-C50C-407E-A947-70E740481C1C}">
                           <a14:useLocalDpi xmlns:a14="http://schemas.microsoft.com/office/drawing/2010/main" val="0"/>
@@ -2266,10 +2597,10 @@
           <w:szCs w:val="24"/>
         </w:rPr>
         <w:object w:dxaOrig="279" w:dyaOrig="260" w14:anchorId="250D1B07">
-          <v:shape id="_x0000_i1055" type="#_x0000_t75" style="width:14.25pt;height:12.9pt" o:ole="">
-            <v:imagedata r:id="rId66" o:title=""/>
+          <v:shape id="_x0000_i1056" type="#_x0000_t75" style="width:14.4pt;height:12.65pt" o:ole="">
+            <v:imagedata r:id="rId73" o:title=""/>
           </v:shape>
-          <o:OLEObject Type="Embed" ProgID="Equation.DSMT4" ShapeID="_x0000_i1055" DrawAspect="Content" ObjectID="_1682845192" r:id="rId67"/>
+          <o:OLEObject Type="Embed" ProgID="Equation.DSMT4" ShapeID="_x0000_i1056" DrawAspect="Content" ObjectID="_1684398999" r:id="rId74"/>
         </w:object>
       </w:r>
       <w:r>
@@ -2289,10 +2620,10 @@
           <w:szCs w:val="24"/>
         </w:rPr>
         <w:object w:dxaOrig="480" w:dyaOrig="279" w14:anchorId="677C9E36">
-          <v:shape id="_x0000_i1056" type="#_x0000_t75" style="width:24.45pt;height:14.25pt" o:ole="">
-            <v:imagedata r:id="rId68" o:title=""/>
+          <v:shape id="_x0000_i1057" type="#_x0000_t75" style="width:24.2pt;height:14.4pt" o:ole="">
+            <v:imagedata r:id="rId75" o:title=""/>
           </v:shape>
-          <o:OLEObject Type="Embed" ProgID="Equation.DSMT4" ShapeID="_x0000_i1056" DrawAspect="Content" ObjectID="_1682845193" r:id="rId69"/>
+          <o:OLEObject Type="Embed" ProgID="Equation.DSMT4" ShapeID="_x0000_i1057" DrawAspect="Content" ObjectID="_1684399000" r:id="rId76"/>
         </w:object>
       </w:r>
       <w:r>
@@ -2312,10 +2643,10 @@
           <w:szCs w:val="24"/>
         </w:rPr>
         <w:object w:dxaOrig="1980" w:dyaOrig="620" w14:anchorId="3F243AFC">
-          <v:shape id="_x0000_i1057" type="#_x0000_t75" style="width:99.15pt;height:30.55pt" o:ole="">
-            <v:imagedata r:id="rId70" o:title=""/>
+          <v:shape id="_x0000_i1058" type="#_x0000_t75" style="width:99.05pt;height:30.55pt" o:ole="">
+            <v:imagedata r:id="rId77" o:title=""/>
           </v:shape>
-          <o:OLEObject Type="Embed" ProgID="Equation.DSMT4" ShapeID="_x0000_i1057" DrawAspect="Content" ObjectID="_1682845194" r:id="rId71"/>
+          <o:OLEObject Type="Embed" ProgID="Equation.DSMT4" ShapeID="_x0000_i1058" DrawAspect="Content" ObjectID="_1684399001" r:id="rId78"/>
         </w:object>
       </w:r>
       <w:r>
@@ -2355,10 +2686,10 @@
           <w:szCs w:val="24"/>
         </w:rPr>
         <w:object w:dxaOrig="2340" w:dyaOrig="620" w14:anchorId="729D696A">
-          <v:shape id="_x0000_i1058" type="#_x0000_t75" style="width:116.85pt;height:30.55pt" o:ole="">
-            <v:imagedata r:id="rId72" o:title=""/>
+          <v:shape id="_x0000_i1059" type="#_x0000_t75" style="width:116.95pt;height:30.55pt" o:ole="">
+            <v:imagedata r:id="rId79" o:title=""/>
           </v:shape>
-          <o:OLEObject Type="Embed" ProgID="Equation.DSMT4" ShapeID="_x0000_i1058" DrawAspect="Content" ObjectID="_1682845195" r:id="rId73"/>
+          <o:OLEObject Type="Embed" ProgID="Equation.DSMT4" ShapeID="_x0000_i1059" DrawAspect="Content" ObjectID="_1684399002" r:id="rId80"/>
         </w:object>
       </w:r>
       <w:r>
@@ -2397,10 +2728,10 @@
           <w:szCs w:val="24"/>
         </w:rPr>
         <w:object w:dxaOrig="220" w:dyaOrig="260" w14:anchorId="566909AF">
-          <v:shape id="_x0000_i1059" type="#_x0000_t75" style="width:10.85pt;height:12.9pt" o:ole="">
+          <v:shape id="_x0000_i1060" type="#_x0000_t75" style="width:10.95pt;height:12.65pt" o:ole="">
             <v:imagedata r:id="rId51" o:title=""/>
           </v:shape>
-          <o:OLEObject Type="Embed" ProgID="Equation.DSMT4" ShapeID="_x0000_i1059" DrawAspect="Content" ObjectID="_1682845196" r:id="rId74"/>
+          <o:OLEObject Type="Embed" ProgID="Equation.DSMT4" ShapeID="_x0000_i1060" DrawAspect="Content" ObjectID="_1684399003" r:id="rId81"/>
         </w:object>
       </w:r>
       <w:r>
@@ -2430,10 +2761,10 @@
           <w:szCs w:val="24"/>
         </w:rPr>
         <w:object w:dxaOrig="260" w:dyaOrig="620" w14:anchorId="6C210772">
-          <v:shape id="_x0000_i1060" type="#_x0000_t75" style="width:12.9pt;height:30.55pt" o:ole="">
-            <v:imagedata r:id="rId75" o:title=""/>
+          <v:shape id="_x0000_i1061" type="#_x0000_t75" style="width:12.65pt;height:30.55pt" o:ole="">
+            <v:imagedata r:id="rId82" o:title=""/>
           </v:shape>
-          <o:OLEObject Type="Embed" ProgID="Equation.DSMT4" ShapeID="_x0000_i1060" DrawAspect="Content" ObjectID="_1682845197" r:id="rId76"/>
+          <o:OLEObject Type="Embed" ProgID="Equation.DSMT4" ShapeID="_x0000_i1061" DrawAspect="Content" ObjectID="_1684399004" r:id="rId83"/>
         </w:object>
       </w:r>
       <w:r>
@@ -2551,7 +2882,7 @@
                     <pic:cNvPicPr/>
                   </pic:nvPicPr>
                   <pic:blipFill>
-                    <a:blip r:embed="rId77">
+                    <a:blip r:embed="rId84">
                       <a:extLst>
                         <a:ext uri="{28A0092B-C50C-407E-A947-70E740481C1C}">
                           <a14:useLocalDpi xmlns:a14="http://schemas.microsoft.com/office/drawing/2010/main" val="0"/>
@@ -2674,10 +3005,10 @@
           <w:position w:val="-30"/>
         </w:rPr>
         <w:object w:dxaOrig="800" w:dyaOrig="720" w14:anchorId="4B4F0D97">
-          <v:shape id="_x0000_i1061" type="#_x0000_t75" style="width:40.1pt;height:36pt" o:ole="">
-            <v:imagedata r:id="rId78" o:title=""/>
+          <v:shape id="_x0000_i1062" type="#_x0000_t75" style="width:40.3pt;height:36.3pt" o:ole="">
+            <v:imagedata r:id="rId85" o:title=""/>
           </v:shape>
-          <o:OLEObject Type="Embed" ProgID="Equation.DSMT4" ShapeID="_x0000_i1061" DrawAspect="Content" ObjectID="_1682845198" r:id="rId79"/>
+          <o:OLEObject Type="Embed" ProgID="Equation.DSMT4" ShapeID="_x0000_i1062" DrawAspect="Content" ObjectID="_1684399005" r:id="rId86"/>
         </w:object>
       </w:r>
       <w:r>
@@ -2924,7 +3255,7 @@
                     <pic:cNvPicPr/>
                   </pic:nvPicPr>
                   <pic:blipFill>
-                    <a:blip r:embed="rId80">
+                    <a:blip r:embed="rId87">
                       <a:extLst>
                         <a:ext uri="{28A0092B-C50C-407E-A947-70E740481C1C}">
                           <a14:useLocalDpi xmlns:a14="http://schemas.microsoft.com/office/drawing/2010/main" val="0"/>
@@ -3211,7 +3542,7 @@
                     <pic:cNvPicPr/>
                   </pic:nvPicPr>
                   <pic:blipFill>
-                    <a:blip r:embed="rId81">
+                    <a:blip r:embed="rId88">
                       <a:extLst>
                         <a:ext uri="{28A0092B-C50C-407E-A947-70E740481C1C}">
                           <a14:useLocalDpi xmlns:a14="http://schemas.microsoft.com/office/drawing/2010/main" val="0"/>

</xml_diff>